<commit_message>
Added work diary & guides
</commit_message>
<xml_diff>
--- a/documentazione/vulnerabilità/docx/Broken Authentication.docx
+++ b/documentazione/vulnerabilità/docx/Broken Authentication.docx
@@ -32,13 +32,31 @@
         </w:rPr>
         <w:br/>
       </w:r>
+      <w:proofErr w:type="spellStart"/>
       <w:r>
         <w:rPr>
           <w:sz w:val="52"/>
           <w:szCs w:val="52"/>
         </w:rPr>
-        <w:t>Broken Authentication</w:t>
-      </w:r>
+        <w:t>Broken</w:t>
+      </w:r>
+      <w:proofErr w:type="spellEnd"/>
+      <w:r>
+        <w:rPr>
+          <w:sz w:val="52"/>
+          <w:szCs w:val="52"/>
+        </w:rPr>
+        <w:t xml:space="preserve"> </w:t>
+      </w:r>
+      <w:proofErr w:type="spellStart"/>
+      <w:r>
+        <w:rPr>
+          <w:sz w:val="52"/>
+          <w:szCs w:val="52"/>
+        </w:rPr>
+        <w:t>Authentication</w:t>
+      </w:r>
+      <w:proofErr w:type="spellEnd"/>
     </w:p>
     <w:p>
       <w:pPr>
@@ -49,8 +67,51 @@
       </w:r>
     </w:p>
     <w:p>
-      <w:r>
-        <w:t>Questa è la guida della vulnerabilità di tipo Broken Authentication, seguendo questa guida riuscirai a sfruttare la vulnerabilità all’interno di HackerLab.</w:t>
+      <w:pPr>
+        <w:jc w:val="both"/>
+      </w:pPr>
+      <w:r>
+        <w:t xml:space="preserve">Questa è la guida della vulnerabilità di tipo </w:t>
+      </w:r>
+      <w:proofErr w:type="spellStart"/>
+      <w:r>
+        <w:t>Broken</w:t>
+      </w:r>
+      <w:proofErr w:type="spellEnd"/>
+      <w:r>
+        <w:t xml:space="preserve"> </w:t>
+      </w:r>
+      <w:proofErr w:type="spellStart"/>
+      <w:r>
+        <w:t>Authentication</w:t>
+      </w:r>
+      <w:proofErr w:type="spellEnd"/>
+      <w:r>
+        <w:t xml:space="preserve">, seguendo questa guida riuscirai a sfruttare la vulnerabilità all’interno di </w:t>
+      </w:r>
+      <w:proofErr w:type="spellStart"/>
+      <w:r>
+        <w:t>HackerLab</w:t>
+      </w:r>
+      <w:proofErr w:type="spellEnd"/>
+      <w:r>
+        <w:t>.</w:t>
+      </w:r>
+      <w:r>
+        <w:t xml:space="preserve"> </w:t>
+      </w:r>
+    </w:p>
+    <w:p>
+      <w:pPr>
+        <w:jc w:val="both"/>
+      </w:pPr>
+    </w:p>
+    <w:p>
+      <w:pPr>
+        <w:jc w:val="both"/>
+      </w:pPr>
+      <w:r>
+        <w:t>Questo tipo di vulnerabilità permette ad un malintenzionato di poter modificare, intercettare o bypassare i metodi di autenticazione utilizzati da un’applicazione web.</w:t>
       </w:r>
     </w:p>
     <w:p>
@@ -70,7 +131,15 @@
         </w:numPr>
       </w:pPr>
       <w:r>
-        <w:t>Browser (Nella guida viene utilizzato Chrome)</w:t>
+        <w:t xml:space="preserve">Browser (Nella guida viene utilizzato </w:t>
+      </w:r>
+      <w:proofErr w:type="spellStart"/>
+      <w:r>
+        <w:t>Chrome</w:t>
+      </w:r>
+      <w:proofErr w:type="spellEnd"/>
+      <w:r>
+        <w:t>)</w:t>
       </w:r>
     </w:p>
     <w:p>
@@ -84,30 +153,14 @@
           <w:lang w:val="it-CH"/>
         </w:rPr>
       </w:pPr>
-      <w:r>
-        <w:fldChar w:fldCharType="begin"/>
-      </w:r>
-      <w:r>
-        <w:instrText xml:space="preserve"> HYPERLINK "</w:instrText>
-      </w:r>
-      <w:r>
-        <w:instrText>https://support.google.com/chrome/answer/95346</w:instrText>
-      </w:r>
-      <w:r>
-        <w:instrText xml:space="preserve">" </w:instrText>
-      </w:r>
-      <w:r>
-        <w:fldChar w:fldCharType="separate"/>
-      </w:r>
-      <w:r>
-        <w:rPr>
-          <w:rStyle w:val="Collegamentoipertestuale"/>
-        </w:rPr>
-        <w:t>https://support.google.com/chrome/answer/95346</w:t>
-      </w:r>
-      <w:r>
-        <w:fldChar w:fldCharType="end"/>
-      </w:r>
+      <w:hyperlink r:id="rId8" w:history="1">
+        <w:r>
+          <w:rPr>
+            <w:rStyle w:val="Collegamentoipertestuale"/>
+          </w:rPr>
+          <w:t>https://support.google.com/chrome/answer/95346</w:t>
+        </w:r>
+      </w:hyperlink>
     </w:p>
     <w:p>
       <w:pPr>
@@ -118,15 +171,18 @@
         </w:numPr>
       </w:pPr>
       <w:r>
-        <w:t>Estensione per la mo</w:t>
-      </w:r>
-      <w:bookmarkStart w:id="0" w:name="_GoBack"/>
-      <w:bookmarkEnd w:id="0"/>
-      <w:r>
-        <w:t>difica di cookie (</w:t>
-      </w:r>
-      <w:r>
-        <w:t>Nella guida viene utilizzata l’estensione EditThisCookie)</w:t>
+        <w:t>Estensione per la modifica di cookie (</w:t>
+      </w:r>
+      <w:r>
+        <w:t xml:space="preserve">Nella guida viene utilizzata l’estensione </w:t>
+      </w:r>
+      <w:proofErr w:type="spellStart"/>
+      <w:r>
+        <w:t>EditThisCookie</w:t>
+      </w:r>
+      <w:proofErr w:type="spellEnd"/>
+      <w:r>
+        <w:t>)</w:t>
       </w:r>
     </w:p>
     <w:p>
@@ -140,7 +196,7 @@
           <w:lang w:val="it-CH"/>
         </w:rPr>
       </w:pPr>
-      <w:hyperlink r:id="rId8" w:history="1">
+      <w:hyperlink r:id="rId9" w:history="1">
         <w:r>
           <w:rPr>
             <w:rStyle w:val="Collegamentoipertestuale"/>
@@ -165,12 +221,21 @@
     <w:p>
       <w:pPr>
         <w:keepNext/>
+        <w:jc w:val="both"/>
       </w:pPr>
       <w:r>
         <w:t>Una volta nella schermata principale</w:t>
       </w:r>
       <w:r>
-        <w:t>, sarà necessario eseguire l’accesso all’interno del sito web. Dopo aver eseguito l’accesso sarà possibile utilizzare l’estensione per la modifica di cookie per leggere i cookie utilizzati da HackerLab.</w:t>
+        <w:t xml:space="preserve">, sarà necessario eseguire l’accesso all’interno del sito web. Dopo aver eseguito l’accesso sarà possibile utilizzare l’estensione per la modifica di cookie per leggere i cookie utilizzati da </w:t>
+      </w:r>
+      <w:proofErr w:type="spellStart"/>
+      <w:r>
+        <w:t>HackerLab</w:t>
+      </w:r>
+      <w:proofErr w:type="spellEnd"/>
+      <w:r>
+        <w:t>.</w:t>
       </w:r>
       <w:r>
         <w:rPr>
@@ -189,184 +254,6 @@
                 <pic:pic xmlns:pic="http://schemas.openxmlformats.org/drawingml/2006/picture">
                   <pic:nvPicPr>
                     <pic:cNvPr id="1" name="Schermata 2019-10-04 alle 14.21.00.png"/>
-                    <pic:cNvPicPr/>
-                  </pic:nvPicPr>
-                  <pic:blipFill>
-                    <a:blip r:embed="rId9" cstate="print">
-                      <a:extLst>
-                        <a:ext uri="{28A0092B-C50C-407E-A947-70E740481C1C}">
-                          <a14:useLocalDpi xmlns:a14="http://schemas.microsoft.com/office/drawing/2010/main" val="0"/>
-                        </a:ext>
-                      </a:extLst>
-                    </a:blip>
-                    <a:stretch>
-                      <a:fillRect/>
-                    </a:stretch>
-                  </pic:blipFill>
-                  <pic:spPr>
-                    <a:xfrm>
-                      <a:off x="0" y="0"/>
-                      <a:ext cx="6116320" cy="3707765"/>
-                    </a:xfrm>
-                    <a:prstGeom prst="rect">
-                      <a:avLst/>
-                    </a:prstGeom>
-                  </pic:spPr>
-                </pic:pic>
-              </a:graphicData>
-            </a:graphic>
-          </wp:inline>
-        </w:drawing>
-      </w:r>
-    </w:p>
-    <w:p>
-      <w:pPr>
-        <w:pStyle w:val="Didascalia"/>
-      </w:pPr>
-      <w:r>
-        <w:t xml:space="preserve">Figura </w:t>
-      </w:r>
-      <w:r>
-        <w:fldChar w:fldCharType="begin"/>
-      </w:r>
-      <w:r>
-        <w:instrText xml:space="preserve"> SEQ Figura \* ARABIC </w:instrText>
-      </w:r>
-      <w:r>
-        <w:fldChar w:fldCharType="separate"/>
-      </w:r>
-      <w:r>
-        <w:rPr>
-          <w:noProof/>
-        </w:rPr>
-        <w:t>1</w:t>
-      </w:r>
-      <w:r>
-        <w:fldChar w:fldCharType="end"/>
-      </w:r>
-      <w:r>
-        <w:t xml:space="preserve"> Visualizzazione dei cookie</w:t>
-      </w:r>
-    </w:p>
-    <w:p>
-      <w:pPr>
-        <w:rPr>
-          <w:color w:val="000000" w:themeColor="text1"/>
-        </w:rPr>
-      </w:pPr>
-      <w:r>
-        <w:t xml:space="preserve">Aprendo l’estensione </w:t>
-      </w:r>
-      <w:r>
-        <w:t xml:space="preserve">possiamo notare la presenta di due cookie, </w:t>
-      </w:r>
-      <w:r>
-        <w:rPr>
-          <w:color w:val="ED7D31" w:themeColor="accent2"/>
-        </w:rPr>
-        <w:t xml:space="preserve">permission </w:t>
-      </w:r>
-      <w:r>
-        <w:t xml:space="preserve">e </w:t>
-      </w:r>
-      <w:r>
-        <w:rPr>
-          <w:color w:val="ED7D31" w:themeColor="accent2"/>
-        </w:rPr>
-        <w:t>PHPSESSID</w:t>
-      </w:r>
-      <w:r>
-        <w:rPr>
-          <w:color w:val="000000" w:themeColor="text1"/>
-        </w:rPr>
-        <w:t>.</w:t>
-      </w:r>
-    </w:p>
-    <w:p>
-      <w:pPr>
-        <w:rPr>
-          <w:color w:val="000000" w:themeColor="text1"/>
-        </w:rPr>
-      </w:pPr>
-      <w:r>
-        <w:rPr>
-          <w:color w:val="000000" w:themeColor="text1"/>
-        </w:rPr>
-        <w:lastRenderedPageBreak/>
-        <w:t xml:space="preserve">Il cookie </w:t>
-      </w:r>
-      <w:r>
-        <w:rPr>
-          <w:color w:val="ED7D31" w:themeColor="accent2"/>
-        </w:rPr>
-        <w:t xml:space="preserve">PHPSESSID </w:t>
-      </w:r>
-      <w:r>
-        <w:rPr>
-          <w:color w:val="000000" w:themeColor="text1"/>
-        </w:rPr>
-        <w:t xml:space="preserve">è utilizzato per la gestione delle sessioni attraverso il linguaggio PHP, il contenuto di questo cookie è codificato in modo che non possa essere alterato. Per sfruttare questa vulnerabilità si utilizzerà il cookie chiamato </w:t>
-      </w:r>
-      <w:r>
-        <w:rPr>
-          <w:color w:val="ED7D31" w:themeColor="accent2"/>
-        </w:rPr>
-        <w:t>permission</w:t>
-      </w:r>
-      <w:r>
-        <w:rPr>
-          <w:color w:val="000000" w:themeColor="text1"/>
-        </w:rPr>
-        <w:t>.</w:t>
-      </w:r>
-    </w:p>
-    <w:p>
-      <w:pPr>
-        <w:rPr>
-          <w:color w:val="000000" w:themeColor="text1"/>
-        </w:rPr>
-      </w:pPr>
-      <w:r>
-        <w:rPr>
-          <w:color w:val="000000" w:themeColor="text1"/>
-        </w:rPr>
-        <w:t>Quindi proseguiamo leggendone il contenuto, grazie all’utilizzo del</w:t>
-      </w:r>
-      <w:r>
-        <w:rPr>
-          <w:color w:val="000000" w:themeColor="text1"/>
-        </w:rPr>
-        <w:t xml:space="preserve">l’estensione </w:t>
-      </w:r>
-      <w:r>
-        <w:rPr>
-          <w:color w:val="000000" w:themeColor="text1"/>
-        </w:rPr>
-        <w:t>selezioniamo il cookie desiderato.</w:t>
-      </w:r>
-    </w:p>
-    <w:p>
-      <w:pPr>
-        <w:keepNext/>
-      </w:pPr>
-      <w:r>
-        <w:rPr>
-          <w:noProof/>
-          <w:color w:val="000000" w:themeColor="text1"/>
-        </w:rPr>
-        <w:drawing>
-          <wp:inline distT="0" distB="0" distL="0" distR="0">
-            <wp:extent cx="6116320" cy="3707765"/>
-            <wp:effectExtent l="0" t="0" r="5080" b="635"/>
-            <wp:docPr id="2" name="Immagine 2"/>
-            <wp:cNvGraphicFramePr>
-              <a:graphicFrameLocks xmlns:a="http://schemas.openxmlformats.org/drawingml/2006/main" noChangeAspect="1"/>
-            </wp:cNvGraphicFramePr>
-            <a:graphic xmlns:a="http://schemas.openxmlformats.org/drawingml/2006/main">
-              <a:graphicData uri="http://schemas.openxmlformats.org/drawingml/2006/picture">
-                <pic:pic xmlns:pic="http://schemas.openxmlformats.org/drawingml/2006/picture">
-                  <pic:nvPicPr>
-                    <pic:cNvPr id="2" name="Schermata 2019-10-04 alle 14.26.10.png"/>
                     <pic:cNvPicPr/>
                   </pic:nvPicPr>
                   <pic:blipFill>
@@ -400,6 +287,7 @@
     <w:p>
       <w:pPr>
         <w:pStyle w:val="Didascalia"/>
+        <w:jc w:val="both"/>
       </w:pPr>
       <w:r>
         <w:t xml:space="preserve">Figura </w:t>
@@ -417,17 +305,216 @@
         <w:rPr>
           <w:noProof/>
         </w:rPr>
+        <w:t>1</w:t>
+      </w:r>
+      <w:r>
+        <w:fldChar w:fldCharType="end"/>
+      </w:r>
+      <w:r>
+        <w:t xml:space="preserve"> Visualizzazione dei cookie</w:t>
+      </w:r>
+    </w:p>
+    <w:p>
+      <w:pPr>
+        <w:jc w:val="both"/>
+        <w:rPr>
+          <w:color w:val="000000" w:themeColor="text1"/>
+        </w:rPr>
+      </w:pPr>
+      <w:r>
+        <w:lastRenderedPageBreak/>
+        <w:t xml:space="preserve">Aprendo l’estensione </w:t>
+      </w:r>
+      <w:r>
+        <w:t xml:space="preserve">possiamo notare la presenta di due cookie, </w:t>
+      </w:r>
+      <w:proofErr w:type="spellStart"/>
+      <w:r>
+        <w:rPr>
+          <w:color w:val="ED7D31" w:themeColor="accent2"/>
+        </w:rPr>
+        <w:t>permission</w:t>
+      </w:r>
+      <w:proofErr w:type="spellEnd"/>
+      <w:r>
+        <w:rPr>
+          <w:color w:val="ED7D31" w:themeColor="accent2"/>
+        </w:rPr>
+        <w:t xml:space="preserve"> </w:t>
+      </w:r>
+      <w:r>
+        <w:t xml:space="preserve">e </w:t>
+      </w:r>
+      <w:r>
+        <w:rPr>
+          <w:color w:val="ED7D31" w:themeColor="accent2"/>
+        </w:rPr>
+        <w:t>PHPSESSID</w:t>
+      </w:r>
+      <w:r>
+        <w:rPr>
+          <w:color w:val="000000" w:themeColor="text1"/>
+        </w:rPr>
+        <w:t>.</w:t>
+      </w:r>
+    </w:p>
+    <w:p>
+      <w:pPr>
+        <w:jc w:val="both"/>
+        <w:rPr>
+          <w:color w:val="000000" w:themeColor="text1"/>
+        </w:rPr>
+      </w:pPr>
+      <w:r>
+        <w:rPr>
+          <w:color w:val="000000" w:themeColor="text1"/>
+        </w:rPr>
+        <w:t xml:space="preserve">Il cookie </w:t>
+      </w:r>
+      <w:r>
+        <w:rPr>
+          <w:color w:val="ED7D31" w:themeColor="accent2"/>
+        </w:rPr>
+        <w:t xml:space="preserve">PHPSESSID </w:t>
+      </w:r>
+      <w:r>
+        <w:rPr>
+          <w:color w:val="000000" w:themeColor="text1"/>
+        </w:rPr>
+        <w:t xml:space="preserve">è utilizzato per la gestione delle sessioni attraverso il linguaggio PHP, il contenuto di questo cookie è codificato in modo che non possa essere alterato. Per sfruttare questa vulnerabilità si utilizzerà il cookie chiamato </w:t>
+      </w:r>
+      <w:proofErr w:type="spellStart"/>
+      <w:r>
+        <w:rPr>
+          <w:color w:val="ED7D31" w:themeColor="accent2"/>
+        </w:rPr>
+        <w:t>permission</w:t>
+      </w:r>
+      <w:proofErr w:type="spellEnd"/>
+      <w:r>
+        <w:rPr>
+          <w:color w:val="000000" w:themeColor="text1"/>
+        </w:rPr>
+        <w:t>.</w:t>
+      </w:r>
+    </w:p>
+    <w:p>
+      <w:pPr>
+        <w:jc w:val="both"/>
+        <w:rPr>
+          <w:color w:val="000000" w:themeColor="text1"/>
+        </w:rPr>
+      </w:pPr>
+      <w:r>
+        <w:rPr>
+          <w:color w:val="000000" w:themeColor="text1"/>
+        </w:rPr>
+        <w:t>Quindi proseguiamo leggendone il contenuto, grazie all’utilizzo del</w:t>
+      </w:r>
+      <w:r>
+        <w:rPr>
+          <w:color w:val="000000" w:themeColor="text1"/>
+        </w:rPr>
+        <w:t xml:space="preserve">l’estensione </w:t>
+      </w:r>
+      <w:r>
+        <w:rPr>
+          <w:color w:val="000000" w:themeColor="text1"/>
+        </w:rPr>
+        <w:t>selezioniamo il cookie desiderato.</w:t>
+      </w:r>
+    </w:p>
+    <w:p>
+      <w:pPr>
+        <w:keepNext/>
+        <w:jc w:val="both"/>
+      </w:pPr>
+      <w:r>
+        <w:rPr>
+          <w:noProof/>
+          <w:color w:val="000000" w:themeColor="text1"/>
+        </w:rPr>
+        <w:drawing>
+          <wp:inline distT="0" distB="0" distL="0" distR="0">
+            <wp:extent cx="6116320" cy="3707765"/>
+            <wp:effectExtent l="0" t="0" r="5080" b="635"/>
+            <wp:docPr id="2" name="Immagine 2"/>
+            <wp:cNvGraphicFramePr>
+              <a:graphicFrameLocks xmlns:a="http://schemas.openxmlformats.org/drawingml/2006/main" noChangeAspect="1"/>
+            </wp:cNvGraphicFramePr>
+            <a:graphic xmlns:a="http://schemas.openxmlformats.org/drawingml/2006/main">
+              <a:graphicData uri="http://schemas.openxmlformats.org/drawingml/2006/picture">
+                <pic:pic xmlns:pic="http://schemas.openxmlformats.org/drawingml/2006/picture">
+                  <pic:nvPicPr>
+                    <pic:cNvPr id="2" name="Schermata 2019-10-04 alle 14.26.10.png"/>
+                    <pic:cNvPicPr/>
+                  </pic:nvPicPr>
+                  <pic:blipFill>
+                    <a:blip r:embed="rId11" cstate="print">
+                      <a:extLst>
+                        <a:ext uri="{28A0092B-C50C-407E-A947-70E740481C1C}">
+                          <a14:useLocalDpi xmlns:a14="http://schemas.microsoft.com/office/drawing/2010/main" val="0"/>
+                        </a:ext>
+                      </a:extLst>
+                    </a:blip>
+                    <a:stretch>
+                      <a:fillRect/>
+                    </a:stretch>
+                  </pic:blipFill>
+                  <pic:spPr>
+                    <a:xfrm>
+                      <a:off x="0" y="0"/>
+                      <a:ext cx="6116320" cy="3707765"/>
+                    </a:xfrm>
+                    <a:prstGeom prst="rect">
+                      <a:avLst/>
+                    </a:prstGeom>
+                  </pic:spPr>
+                </pic:pic>
+              </a:graphicData>
+            </a:graphic>
+          </wp:inline>
+        </w:drawing>
+      </w:r>
+    </w:p>
+    <w:p>
+      <w:pPr>
+        <w:pStyle w:val="Didascalia"/>
+        <w:jc w:val="both"/>
+      </w:pPr>
+      <w:r>
+        <w:t xml:space="preserve">Figura </w:t>
+      </w:r>
+      <w:r>
+        <w:fldChar w:fldCharType="begin"/>
+      </w:r>
+      <w:r>
+        <w:instrText xml:space="preserve"> SEQ Figura \* ARABIC </w:instrText>
+      </w:r>
+      <w:r>
+        <w:fldChar w:fldCharType="separate"/>
+      </w:r>
+      <w:r>
+        <w:rPr>
+          <w:noProof/>
+        </w:rPr>
         <w:t>2</w:t>
       </w:r>
       <w:r>
         <w:fldChar w:fldCharType="end"/>
       </w:r>
       <w:r>
-        <w:t xml:space="preserve"> Lettura del cookie permission</w:t>
-      </w:r>
-    </w:p>
-    <w:p>
-      <w:pPr>
+        <w:t xml:space="preserve"> Lettura del cookie </w:t>
+      </w:r>
+      <w:proofErr w:type="spellStart"/>
+      <w:r>
+        <w:t>permission</w:t>
+      </w:r>
+      <w:proofErr w:type="spellEnd"/>
+    </w:p>
+    <w:p>
+      <w:pPr>
+        <w:jc w:val="both"/>
         <w:rPr>
           <w:color w:val="ED7D31" w:themeColor="accent2"/>
         </w:rPr>
@@ -435,24 +522,61 @@
       <w:r>
         <w:t xml:space="preserve">Il contenuto del cookie è il seguente: </w:t>
       </w:r>
+      <w:proofErr w:type="spellStart"/>
       <w:r>
         <w:rPr>
           <w:color w:val="ED7D31" w:themeColor="accent2"/>
         </w:rPr>
-        <w:t>dXNlcg==</w:t>
-      </w:r>
-    </w:p>
-    <w:p>
-      <w:pPr>
-        <w:rPr>
-          <w:color w:val="000000" w:themeColor="text1"/>
-        </w:rPr>
-      </w:pPr>
-      <w:r>
-        <w:rPr>
-          <w:color w:val="000000" w:themeColor="text1"/>
-        </w:rPr>
-        <w:t xml:space="preserve">Dal contenuto stesso possiamo capire in che modo è stato codificato e cosa rappresenta, il testo presente all’interno del cookie è stato codificato in base64 (intuibile per gli uguali alla fine della stringa), eseguendo quindi una decodifica di questa stringa. Per decodificare la stringa possiamo utilizzare qualsiasi tool in grado di decodificare un stringa in base64, ho quindi utilizzato un sito web </w:t>
+        <w:t>dXNlcg</w:t>
+      </w:r>
+      <w:proofErr w:type="spellEnd"/>
+      <w:r>
+        <w:rPr>
+          <w:color w:val="ED7D31" w:themeColor="accent2"/>
+        </w:rPr>
+        <w:t>==</w:t>
+      </w:r>
+    </w:p>
+    <w:p>
+      <w:pPr>
+        <w:jc w:val="both"/>
+        <w:rPr>
+          <w:color w:val="000000" w:themeColor="text1"/>
+        </w:rPr>
+      </w:pPr>
+      <w:r>
+        <w:rPr>
+          <w:color w:val="000000" w:themeColor="text1"/>
+        </w:rPr>
+        <w:t xml:space="preserve">Dal contenuto stesso possiamo capire in che modo è stato codificato e cosa rappresenta, il testo presente all’interno del cookie è stato codificato in base64 (intuibile per gli uguali alla fine della stringa), eseguendo quindi una decodifica di questa stringa. Per decodificare la stringa possiamo utilizzare qualsiasi </w:t>
+      </w:r>
+      <w:proofErr w:type="spellStart"/>
+      <w:r>
+        <w:rPr>
+          <w:color w:val="000000" w:themeColor="text1"/>
+        </w:rPr>
+        <w:t>tool</w:t>
+      </w:r>
+      <w:proofErr w:type="spellEnd"/>
+      <w:r>
+        <w:rPr>
+          <w:color w:val="000000" w:themeColor="text1"/>
+        </w:rPr>
+        <w:t xml:space="preserve"> in grado di decodificare </w:t>
+      </w:r>
+      <w:proofErr w:type="gramStart"/>
+      <w:r>
+        <w:rPr>
+          <w:color w:val="000000" w:themeColor="text1"/>
+        </w:rPr>
+        <w:t>un stringa</w:t>
+      </w:r>
+      <w:proofErr w:type="gramEnd"/>
+      <w:r>
+        <w:rPr>
+          <w:color w:val="000000" w:themeColor="text1"/>
+        </w:rPr>
+        <w:t xml:space="preserve"> in base64, ho quindi utilizzato un sito web </w:t>
       </w:r>
       <w:r>
         <w:rPr>
@@ -460,7 +584,7 @@
         </w:rPr>
         <w:t>(</w:t>
       </w:r>
-      <w:hyperlink r:id="rId11" w:history="1">
+      <w:hyperlink r:id="rId12" w:history="1">
         <w:r>
           <w:rPr>
             <w:rStyle w:val="Collegamentoipertestuale"/>
@@ -489,11 +613,13 @@
     </w:p>
     <w:p>
       <w:pPr>
+        <w:jc w:val="both"/>
         <w:rPr>
           <w:rFonts w:ascii="Calibri" w:hAnsi="Calibri" w:cs="Calibri"/>
           <w:color w:val="ED7D31" w:themeColor="accent2"/>
         </w:rPr>
       </w:pPr>
+      <w:proofErr w:type="spellStart"/>
       <w:r>
         <w:rPr>
           <w:rFonts w:ascii="Calibri" w:hAnsi="Calibri" w:cs="Calibri"/>
@@ -501,9 +627,11 @@
         </w:rPr>
         <w:t>user</w:t>
       </w:r>
-    </w:p>
-    <w:p>
-      <w:pPr>
+      <w:proofErr w:type="spellEnd"/>
+    </w:p>
+    <w:p>
+      <w:pPr>
+        <w:jc w:val="both"/>
         <w:rPr>
           <w:rFonts w:ascii="Calibri" w:hAnsi="Calibri" w:cs="Calibri"/>
           <w:color w:val="ED7D31" w:themeColor="accent2"/>
@@ -544,6 +672,7 @@
         </w:rPr>
         <w:t xml:space="preserve"> Quindi ho supposto che il nome del permesso di un amministratore sia </w:t>
       </w:r>
+      <w:proofErr w:type="spellStart"/>
       <w:r>
         <w:rPr>
           <w:rFonts w:ascii="Calibri" w:hAnsi="Calibri" w:cs="Calibri"/>
@@ -551,6 +680,7 @@
         </w:rPr>
         <w:t>administrator</w:t>
       </w:r>
+      <w:proofErr w:type="spellEnd"/>
       <w:r>
         <w:rPr>
           <w:rFonts w:ascii="Calibri" w:hAnsi="Calibri" w:cs="Calibri"/>
@@ -563,7 +693,23 @@
           <w:rFonts w:ascii="Calibri" w:hAnsi="Calibri" w:cs="Calibri"/>
           <w:color w:val="000000" w:themeColor="text1"/>
         </w:rPr>
-        <w:t xml:space="preserve">quindi ho utilizzato un tool online </w:t>
+        <w:t xml:space="preserve">quindi ho utilizzato un </w:t>
+      </w:r>
+      <w:proofErr w:type="spellStart"/>
+      <w:r>
+        <w:rPr>
+          <w:rFonts w:ascii="Calibri" w:hAnsi="Calibri" w:cs="Calibri"/>
+          <w:color w:val="000000" w:themeColor="text1"/>
+        </w:rPr>
+        <w:t>tool</w:t>
+      </w:r>
+      <w:proofErr w:type="spellEnd"/>
+      <w:r>
+        <w:rPr>
+          <w:rFonts w:ascii="Calibri" w:hAnsi="Calibri" w:cs="Calibri"/>
+          <w:color w:val="000000" w:themeColor="text1"/>
+        </w:rPr>
+        <w:t xml:space="preserve"> online </w:t>
       </w:r>
       <w:r>
         <w:rPr>
@@ -572,7 +718,7 @@
         </w:rPr>
         <w:t>(</w:t>
       </w:r>
-      <w:hyperlink r:id="rId12" w:history="1">
+      <w:hyperlink r:id="rId13" w:history="1">
         <w:r>
           <w:rPr>
             <w:rStyle w:val="Collegamentoipertestuale"/>
@@ -602,12 +748,21 @@
         </w:rPr>
         <w:t xml:space="preserve"> Il risultato di </w:t>
       </w:r>
+      <w:proofErr w:type="spellStart"/>
       <w:r>
         <w:rPr>
           <w:rFonts w:ascii="Calibri" w:hAnsi="Calibri" w:cs="Calibri"/>
           <w:color w:val="ED7D31" w:themeColor="accent2"/>
         </w:rPr>
-        <w:t xml:space="preserve">administrator </w:t>
+        <w:t>administrator</w:t>
+      </w:r>
+      <w:proofErr w:type="spellEnd"/>
+      <w:r>
+        <w:rPr>
+          <w:rFonts w:ascii="Calibri" w:hAnsi="Calibri" w:cs="Calibri"/>
+          <w:color w:val="ED7D31" w:themeColor="accent2"/>
+        </w:rPr>
+        <w:t xml:space="preserve"> </w:t>
       </w:r>
       <w:r>
         <w:rPr>
@@ -626,6 +781,7 @@
     </w:p>
     <w:p>
       <w:pPr>
+        <w:jc w:val="both"/>
         <w:rPr>
           <w:rFonts w:ascii="Calibri" w:hAnsi="Calibri" w:cs="Calibri"/>
           <w:color w:val="000000" w:themeColor="text1"/>
@@ -649,6 +805,7 @@
     <w:p>
       <w:pPr>
         <w:keepNext/>
+        <w:jc w:val="both"/>
       </w:pPr>
       <w:r>
         <w:rPr>
@@ -670,89 +827,6 @@
                 <pic:pic xmlns:pic="http://schemas.openxmlformats.org/drawingml/2006/picture">
                   <pic:nvPicPr>
                     <pic:cNvPr id="4" name="Schermata 2019-10-04 alle 14.42.04.png"/>
-                    <pic:cNvPicPr/>
-                  </pic:nvPicPr>
-                  <pic:blipFill>
-                    <a:blip r:embed="rId13" cstate="print">
-                      <a:extLst>
-                        <a:ext uri="{28A0092B-C50C-407E-A947-70E740481C1C}">
-                          <a14:useLocalDpi xmlns:a14="http://schemas.microsoft.com/office/drawing/2010/main" val="0"/>
-                        </a:ext>
-                      </a:extLst>
-                    </a:blip>
-                    <a:stretch>
-                      <a:fillRect/>
-                    </a:stretch>
-                  </pic:blipFill>
-                  <pic:spPr>
-                    <a:xfrm>
-                      <a:off x="0" y="0"/>
-                      <a:ext cx="6116320" cy="3712210"/>
-                    </a:xfrm>
-                    <a:prstGeom prst="rect">
-                      <a:avLst/>
-                    </a:prstGeom>
-                  </pic:spPr>
-                </pic:pic>
-              </a:graphicData>
-            </a:graphic>
-          </wp:inline>
-        </w:drawing>
-      </w:r>
-    </w:p>
-    <w:p>
-      <w:pPr>
-        <w:pStyle w:val="Didascalia"/>
-      </w:pPr>
-      <w:r>
-        <w:t xml:space="preserve">Figura </w:t>
-      </w:r>
-      <w:r>
-        <w:fldChar w:fldCharType="begin"/>
-      </w:r>
-      <w:r>
-        <w:instrText xml:space="preserve"> SEQ Figura \* ARABIC </w:instrText>
-      </w:r>
-      <w:r>
-        <w:fldChar w:fldCharType="separate"/>
-      </w:r>
-      <w:r>
-        <w:rPr>
-          <w:noProof/>
-        </w:rPr>
-        <w:t>3</w:t>
-      </w:r>
-      <w:r>
-        <w:fldChar w:fldCharType="end"/>
-      </w:r>
-      <w:r>
-        <w:t xml:space="preserve"> Modifica del cookie permission</w:t>
-      </w:r>
-    </w:p>
-    <w:p>
-      <w:pPr>
-        <w:keepNext/>
-      </w:pPr>
-      <w:r>
-        <w:t>Una volta che il cookie è stato modificato basterà aggiornare la pagina per controllare se la modifica del cookie ha apportato delle modifiche visive all’interno del sito web.</w:t>
-      </w:r>
-      <w:r>
-        <w:rPr>
-          <w:noProof/>
-        </w:rPr>
-        <w:drawing>
-          <wp:inline distT="0" distB="0" distL="0" distR="0">
-            <wp:extent cx="6116320" cy="3712210"/>
-            <wp:effectExtent l="0" t="0" r="5080" b="0"/>
-            <wp:docPr id="5" name="Immagine 5"/>
-            <wp:cNvGraphicFramePr>
-              <a:graphicFrameLocks xmlns:a="http://schemas.openxmlformats.org/drawingml/2006/main" noChangeAspect="1"/>
-            </wp:cNvGraphicFramePr>
-            <a:graphic xmlns:a="http://schemas.openxmlformats.org/drawingml/2006/main">
-              <a:graphicData uri="http://schemas.openxmlformats.org/drawingml/2006/picture">
-                <pic:pic xmlns:pic="http://schemas.openxmlformats.org/drawingml/2006/picture">
-                  <pic:nvPicPr>
-                    <pic:cNvPr id="5" name="Schermata 2019-10-04 alle 14.45.09.png"/>
                     <pic:cNvPicPr/>
                   </pic:nvPicPr>
                   <pic:blipFill>
@@ -786,6 +860,7 @@
     <w:p>
       <w:pPr>
         <w:pStyle w:val="Didascalia"/>
+        <w:jc w:val="both"/>
       </w:pPr>
       <w:r>
         <w:t xml:space="preserve">Figura </w:t>
@@ -803,24 +878,130 @@
         <w:rPr>
           <w:noProof/>
         </w:rPr>
+        <w:t>3</w:t>
+      </w:r>
+      <w:r>
+        <w:fldChar w:fldCharType="end"/>
+      </w:r>
+      <w:r>
+        <w:t xml:space="preserve"> Modifica del cookie </w:t>
+      </w:r>
+      <w:proofErr w:type="spellStart"/>
+      <w:r>
+        <w:t>permission</w:t>
+      </w:r>
+      <w:proofErr w:type="spellEnd"/>
+    </w:p>
+    <w:p>
+      <w:pPr>
+        <w:keepNext/>
+        <w:jc w:val="both"/>
+      </w:pPr>
+      <w:r>
+        <w:t>Una volta che il cookie è stato modificato basterà aggiornare la pagina per controllare se la modifica del cookie ha apportato delle modifiche visive</w:t>
+      </w:r>
+      <w:bookmarkStart w:id="0" w:name="_GoBack"/>
+      <w:bookmarkEnd w:id="0"/>
+      <w:r>
+        <w:t xml:space="preserve"> all’interno del sito web.</w:t>
+      </w:r>
+      <w:r>
+        <w:rPr>
+          <w:noProof/>
+        </w:rPr>
+        <w:drawing>
+          <wp:inline distT="0" distB="0" distL="0" distR="0">
+            <wp:extent cx="6116320" cy="3712210"/>
+            <wp:effectExtent l="0" t="0" r="5080" b="0"/>
+            <wp:docPr id="5" name="Immagine 5"/>
+            <wp:cNvGraphicFramePr>
+              <a:graphicFrameLocks xmlns:a="http://schemas.openxmlformats.org/drawingml/2006/main" noChangeAspect="1"/>
+            </wp:cNvGraphicFramePr>
+            <a:graphic xmlns:a="http://schemas.openxmlformats.org/drawingml/2006/main">
+              <a:graphicData uri="http://schemas.openxmlformats.org/drawingml/2006/picture">
+                <pic:pic xmlns:pic="http://schemas.openxmlformats.org/drawingml/2006/picture">
+                  <pic:nvPicPr>
+                    <pic:cNvPr id="5" name="Schermata 2019-10-04 alle 14.45.09.png"/>
+                    <pic:cNvPicPr/>
+                  </pic:nvPicPr>
+                  <pic:blipFill>
+                    <a:blip r:embed="rId15" cstate="print">
+                      <a:extLst>
+                        <a:ext uri="{28A0092B-C50C-407E-A947-70E740481C1C}">
+                          <a14:useLocalDpi xmlns:a14="http://schemas.microsoft.com/office/drawing/2010/main" val="0"/>
+                        </a:ext>
+                      </a:extLst>
+                    </a:blip>
+                    <a:stretch>
+                      <a:fillRect/>
+                    </a:stretch>
+                  </pic:blipFill>
+                  <pic:spPr>
+                    <a:xfrm>
+                      <a:off x="0" y="0"/>
+                      <a:ext cx="6116320" cy="3712210"/>
+                    </a:xfrm>
+                    <a:prstGeom prst="rect">
+                      <a:avLst/>
+                    </a:prstGeom>
+                  </pic:spPr>
+                </pic:pic>
+              </a:graphicData>
+            </a:graphic>
+          </wp:inline>
+        </w:drawing>
+      </w:r>
+    </w:p>
+    <w:p>
+      <w:pPr>
+        <w:pStyle w:val="Didascalia"/>
+        <w:jc w:val="both"/>
+      </w:pPr>
+      <w:r>
+        <w:t xml:space="preserve">Figura </w:t>
+      </w:r>
+      <w:r>
+        <w:fldChar w:fldCharType="begin"/>
+      </w:r>
+      <w:r>
+        <w:instrText xml:space="preserve"> SEQ Figura \* ARABIC </w:instrText>
+      </w:r>
+      <w:r>
+        <w:fldChar w:fldCharType="separate"/>
+      </w:r>
+      <w:r>
+        <w:rPr>
+          <w:noProof/>
+        </w:rPr>
         <w:t>4</w:t>
       </w:r>
       <w:r>
         <w:fldChar w:fldCharType="end"/>
       </w:r>
       <w:r>
-        <w:t xml:space="preserve"> HackerLab dopo aver aggiornato la pagina</w:t>
-      </w:r>
-    </w:p>
-    <w:p>
+        <w:t xml:space="preserve"> </w:t>
+      </w:r>
+      <w:proofErr w:type="spellStart"/>
+      <w:r>
+        <w:t>HackerLab</w:t>
+      </w:r>
+      <w:proofErr w:type="spellEnd"/>
+      <w:r>
+        <w:t xml:space="preserve"> dopo aver aggiornato la pagina</w:t>
+      </w:r>
+    </w:p>
+    <w:p>
+      <w:pPr>
+        <w:jc w:val="both"/>
+      </w:pPr>
       <w:r>
         <w:t>Come possiamo vedere, sono apparse delle opzioni in più all’interno della barra di navigazione.</w:t>
       </w:r>
     </w:p>
     <w:sectPr>
-      <w:headerReference w:type="default" r:id="rId15"/>
-      <w:footerReference w:type="even" r:id="rId16"/>
-      <w:footerReference w:type="default" r:id="rId17"/>
+      <w:headerReference w:type="default" r:id="rId16"/>
+      <w:footerReference w:type="even" r:id="rId17"/>
+      <w:footerReference w:type="default" r:id="rId18"/>
       <w:pgSz w:w="11900" w:h="16840"/>
       <w:pgMar w:top="1417" w:right="1134" w:bottom="1134" w:left="1134" w:header="708" w:footer="708" w:gutter="0"/>
       <w:cols w:space="708"/>
@@ -1067,17 +1248,37 @@
       </w:pBdr>
     </w:pPr>
     <w:r>
-      <w:t>Filippo Finke</w:t>
+      <w:t xml:space="preserve">Filippo </w:t>
     </w:r>
+    <w:proofErr w:type="spellStart"/>
+    <w:r>
+      <w:t>Finke</w:t>
+    </w:r>
+    <w:proofErr w:type="spellEnd"/>
     <w:r>
       <w:ptab w:relativeTo="margin" w:alignment="center" w:leader="none"/>
     </w:r>
+    <w:proofErr w:type="spellStart"/>
     <w:r>
-      <w:t xml:space="preserve">HackerLab – </w:t>
+      <w:t>HackerLab</w:t>
     </w:r>
+    <w:proofErr w:type="spellEnd"/>
     <w:r>
-      <w:t>Broken Authentication</w:t>
+      <w:t xml:space="preserve"> – </w:t>
     </w:r>
+    <w:proofErr w:type="spellStart"/>
+    <w:r>
+      <w:t>Broken</w:t>
+    </w:r>
+    <w:proofErr w:type="spellEnd"/>
+    <w:r>
+      <w:t xml:space="preserve"> </w:t>
+    </w:r>
+    <w:proofErr w:type="spellStart"/>
+    <w:r>
+      <w:t>Authentication</w:t>
+    </w:r>
+    <w:proofErr w:type="spellEnd"/>
     <w:r>
       <w:ptab w:relativeTo="margin" w:alignment="right" w:leader="none"/>
     </w:r>
@@ -2137,7 +2338,7 @@
 </file>
 
 <file path=customXml/itemProps1.xml><?xml version="1.0" encoding="utf-8"?>
-<ds:datastoreItem xmlns:ds="http://schemas.openxmlformats.org/officeDocument/2006/customXml" ds:itemID="{1045232C-3CCD-6A40-8C47-DAA4994AD9D8}">
+<ds:datastoreItem xmlns:ds="http://schemas.openxmlformats.org/officeDocument/2006/customXml" ds:itemID="{A49A5AFF-234D-354D-B530-FE794084A5AC}">
   <ds:schemaRefs>
     <ds:schemaRef ds:uri="http://schemas.openxmlformats.org/officeDocument/2006/bibliography"/>
   </ds:schemaRefs>

</xml_diff>